<commit_message>
added etc at bottom
</commit_message>
<xml_diff>
--- a/Sneha DevOps Resume.docx
+++ b/Sneha DevOps Resume.docx
@@ -6305,8 +6305,22 @@
         <w:rPr>
           <w:rFonts w:ascii="Bell MT" w:hAnsi="Bell MT" w:cs="Times New Roman"/>
         </w:rPr>
-        <w:t>va/J2EE, Git, JIRA, XML, Linux.</w:t>
-      </w:r>
+        <w:t>va/J2EE, Git, JIRA, XML, Linux</w:t>
+      </w:r>
+      <w:r>
+        <w:rPr>
+          <w:rFonts w:ascii="Bell MT" w:hAnsi="Bell MT" w:cs="Times New Roman"/>
+        </w:rPr>
+        <w:t xml:space="preserve"> </w:t>
+      </w:r>
+      <w:proofErr w:type="gramStart"/>
+      <w:r>
+        <w:rPr>
+          <w:rFonts w:ascii="Bell MT" w:hAnsi="Bell MT" w:cs="Times New Roman"/>
+        </w:rPr>
+        <w:t>etc..</w:t>
+      </w:r>
+      <w:proofErr w:type="gramEnd"/>
     </w:p>
     <w:sectPr>
       <w:pgSz w:w="12240" w:h="15840"/>

</xml_diff>